<commit_message>
sorry, fortot to update lol - ec
</commit_message>
<xml_diff>
--- a/Ex 1/4 Manuscript/Methods.docx
+++ b/Ex 1/4 Manuscript/Methods.docx
@@ -42,37 +42,162 @@
         <w:tab/>
       </w:r>
       <w:r>
-        <w:t xml:space="preserve">## undergraduates from the University of Southern Mississippi participated in this study for partial course credit. </w:t>
-      </w:r>
-      <w:r>
-        <w:rPr>
-          <w:highlight w:val="yellow"/>
-        </w:rPr>
-        <w:t>(Insert number of people removed for bad data)</w:t>
-      </w:r>
-      <w:r>
-        <w:t xml:space="preserve">. </w:t>
-      </w:r>
-      <w:r>
-        <w:rPr>
-          <w:highlight w:val="yellow"/>
-        </w:rPr>
-        <w:t>(Enter demographics once collected)</w:t>
+        <w:t>Ninety-five</w:t>
+      </w:r>
+      <w:r>
+        <w:t xml:space="preserve"> undergraduates from the University of Southern Mississippi participated in this study for partial course credit</w:t>
       </w:r>
       <w:r>
         <w:t>.</w:t>
       </w:r>
       <w:r>
-        <w:t xml:space="preserve"> All participants were native English speakers with normal or corrected-to-normal vision. There were also ## undergraduates from the University of Southern Mississippi that participated for gift card compensation</w:t>
-      </w:r>
-      <w:r>
-        <w:t xml:space="preserve">. </w:t>
-      </w:r>
-      <w:r>
-        <w:rPr>
-          <w:highlight w:val="yellow"/>
-        </w:rPr>
-        <w:t>(Should this be mentioned separately?)</w:t>
+        <w:t xml:space="preserve"> All participants were native English speakers with normal or corrected-to-normal vision.</w:t>
+      </w:r>
+      <w:r>
+        <w:rPr>
+          <w:rFonts w:eastAsia="Arial" w:cs="Times New Roman"/>
+          <w:szCs w:val="24"/>
+        </w:rPr>
+        <w:t xml:space="preserve"> </w:t>
+      </w:r>
+      <w:r>
+        <w:rPr>
+          <w:rFonts w:eastAsia="Arial" w:cs="Times New Roman"/>
+          <w:i/>
+          <w:szCs w:val="24"/>
+        </w:rPr>
+        <w:t>G*Power</w:t>
+      </w:r>
+      <w:r>
+        <w:rPr>
+          <w:rFonts w:eastAsia="Arial" w:cs="Times New Roman"/>
+          <w:szCs w:val="24"/>
+        </w:rPr>
+        <w:t xml:space="preserve"> (</w:t>
+      </w:r>
+      <w:proofErr w:type="spellStart"/>
+      <w:r>
+        <w:rPr>
+          <w:rFonts w:eastAsia="Arial" w:cs="Times New Roman"/>
+          <w:szCs w:val="24"/>
+        </w:rPr>
+        <w:t>Faul</w:t>
+      </w:r>
+      <w:proofErr w:type="spellEnd"/>
+      <w:r>
+        <w:rPr>
+          <w:rFonts w:eastAsia="Arial" w:cs="Times New Roman"/>
+          <w:szCs w:val="24"/>
+        </w:rPr>
+        <w:t xml:space="preserve">, </w:t>
+      </w:r>
+      <w:proofErr w:type="spellStart"/>
+      <w:r>
+        <w:rPr>
+          <w:rFonts w:eastAsia="Arial" w:cs="Times New Roman"/>
+          <w:szCs w:val="24"/>
+        </w:rPr>
+        <w:t>Erdfelder</w:t>
+      </w:r>
+      <w:proofErr w:type="spellEnd"/>
+      <w:r>
+        <w:rPr>
+          <w:rFonts w:eastAsia="Arial" w:cs="Times New Roman"/>
+          <w:szCs w:val="24"/>
+        </w:rPr>
+        <w:t xml:space="preserve">, Lang, &amp; Buchner, 2007) </w:t>
+      </w:r>
+      <w:r>
+        <w:rPr>
+          <w:rFonts w:eastAsia="Arial" w:cs="Times New Roman"/>
+          <w:szCs w:val="24"/>
+        </w:rPr>
+        <w:t xml:space="preserve">was used to conduct a sensitivity analysis which </w:t>
+      </w:r>
+      <w:r>
+        <w:rPr>
+          <w:rFonts w:eastAsia="Arial" w:cs="Times New Roman"/>
+          <w:szCs w:val="24"/>
+        </w:rPr>
+        <w:t>indicated</w:t>
+      </w:r>
+      <w:r>
+        <w:rPr>
+          <w:rFonts w:eastAsia="Arial" w:cs="Times New Roman"/>
+          <w:szCs w:val="24"/>
+        </w:rPr>
+        <w:t xml:space="preserve"> that </w:t>
+      </w:r>
+      <w:r>
+        <w:rPr>
+          <w:rFonts w:eastAsia="Arial" w:cs="Times New Roman"/>
+          <w:szCs w:val="24"/>
+        </w:rPr>
+        <w:t>our</w:t>
+      </w:r>
+      <w:r>
+        <w:rPr>
+          <w:rFonts w:eastAsia="Arial" w:cs="Times New Roman"/>
+          <w:szCs w:val="24"/>
+        </w:rPr>
+        <w:t xml:space="preserve"> sample size </w:t>
+      </w:r>
+      <w:r>
+        <w:rPr>
+          <w:rFonts w:eastAsia="Arial" w:cs="Times New Roman"/>
+          <w:szCs w:val="24"/>
+        </w:rPr>
+        <w:t xml:space="preserve">provided </w:t>
+      </w:r>
+      <w:r>
+        <w:rPr>
+          <w:rFonts w:eastAsia="Arial" w:cs="Times New Roman"/>
+          <w:szCs w:val="24"/>
+        </w:rPr>
+        <w:t>sufficient</w:t>
+      </w:r>
+      <w:r>
+        <w:rPr>
+          <w:rFonts w:eastAsia="Arial" w:cs="Times New Roman"/>
+          <w:szCs w:val="24"/>
+        </w:rPr>
+        <w:t xml:space="preserve"> power (.80) </w:t>
+      </w:r>
+      <w:r>
+        <w:rPr>
+          <w:rFonts w:eastAsia="Arial" w:cs="Times New Roman"/>
+          <w:szCs w:val="24"/>
+        </w:rPr>
+        <w:t xml:space="preserve">to detect a </w:t>
+      </w:r>
+      <w:r>
+        <w:rPr>
+          <w:rFonts w:eastAsia="Arial" w:cs="Times New Roman"/>
+          <w:szCs w:val="24"/>
+        </w:rPr>
+        <w:t xml:space="preserve">small effect size (Cohen’s </w:t>
+      </w:r>
+      <w:r>
+        <w:rPr>
+          <w:rFonts w:eastAsia="Arial" w:cs="Times New Roman"/>
+          <w:i/>
+          <w:szCs w:val="24"/>
+        </w:rPr>
+        <w:t>d</w:t>
+      </w:r>
+      <w:r>
+        <w:rPr>
+          <w:rFonts w:eastAsia="Arial" w:cs="Times New Roman"/>
+          <w:szCs w:val="24"/>
+        </w:rPr>
+        <w:t xml:space="preserve"> = 0.27) or larger</w:t>
+      </w:r>
+      <w:r>
+        <w:rPr>
+          <w:rFonts w:eastAsia="Arial" w:cs="Times New Roman"/>
+          <w:szCs w:val="24"/>
+        </w:rPr>
+        <w:t>.</w:t>
       </w:r>
     </w:p>
     <w:p>
@@ -108,7 +233,16 @@
         <w:t xml:space="preserve"> </w:t>
       </w:r>
       <w:r>
-        <w:t>One-hundred-eighty associative word pairs were taken from the University of South Florida Free Association Norms (Nelson et al., 2004).</w:t>
+        <w:t>The stimuli used were o</w:t>
+      </w:r>
+      <w:r>
+        <w:t xml:space="preserve">ne-hundred-eighty associative word pairs </w:t>
+      </w:r>
+      <w:r>
+        <w:t xml:space="preserve">initially reported in Maxwell and Huff (under review). These word pairs were originally </w:t>
+      </w:r>
+      <w:r>
+        <w:t>taken from the University of South Florida Free Association Norms (Nelson et al., 2004).</w:t>
       </w:r>
       <w:r>
         <w:t xml:space="preserve"> </w:t>
@@ -129,7 +263,38 @@
         <w:t>. The word pairs were divided evenly into two study lists</w:t>
       </w:r>
       <w:r>
-        <w:t xml:space="preserve"> with each list having 20 forward, backward, unrelated, and symmetrical pairs and 10 buffer pairs, for a total of 90 word pairs in each list. All participants saw both lists presented separately in study-test blocks, and the order of the word pairs was counterbalanced. Each list had five buffer pairs at the beginning and end with the others pairs in between and randomly mixed for each participant. (</w:t>
+        <w:t>,</w:t>
+      </w:r>
+      <w:r>
+        <w:t xml:space="preserve"> with each list having 20 forward, backward, unrelated, and symmetrical pairs and 10 buffer pairs, for a total of </w:t>
+      </w:r>
+      <w:proofErr w:type="gramStart"/>
+      <w:r>
+        <w:t>90 word</w:t>
+      </w:r>
+      <w:proofErr w:type="gramEnd"/>
+      <w:r>
+        <w:t xml:space="preserve"> pairs in each list. All participants saw both lists presented separately in study-test blocks, and the order of the word pairs was counterbalanced. Each list </w:t>
+      </w:r>
+      <w:r>
+        <w:t>began and ended with</w:t>
+      </w:r>
+      <w:r>
+        <w:t xml:space="preserve"> five buffer pairs</w:t>
+      </w:r>
+      <w:r>
+        <w:t>,</w:t>
+      </w:r>
+      <w:r>
+        <w:t xml:space="preserve"> with the </w:t>
+      </w:r>
+      <w:proofErr w:type="gramStart"/>
+      <w:r>
+        <w:t>others</w:t>
+      </w:r>
+      <w:proofErr w:type="gramEnd"/>
+      <w:r>
+        <w:t xml:space="preserve"> pairs in between and randomly mixed for each participant. (</w:t>
       </w:r>
       <w:r>
         <w:rPr>
@@ -143,15 +308,202 @@
     </w:p>
     <w:p>
       <w:r>
+        <w:lastRenderedPageBreak/>
         <w:tab/>
-        <w:t xml:space="preserve">The cued-recall test in each block contained all 80 cue words from the studied pairs, without the exception of the buffer pairs. The cue word was shown next to a question mark that </w:t>
-      </w:r>
-      <w:r>
-        <w:lastRenderedPageBreak/>
+      </w:r>
+      <w:r>
+        <w:rPr>
+          <w:rFonts w:eastAsia="Arial" w:cs="Times New Roman"/>
+          <w:szCs w:val="24"/>
+        </w:rPr>
+        <w:t>P</w:t>
+      </w:r>
+      <w:r>
+        <w:rPr>
+          <w:rFonts w:eastAsia="Arial" w:cs="Times New Roman"/>
+          <w:szCs w:val="24"/>
+        </w:rPr>
+        <w:t>airs</w:t>
+      </w:r>
+      <w:r>
+        <w:rPr>
+          <w:rFonts w:eastAsia="Arial" w:cs="Times New Roman"/>
+          <w:szCs w:val="24"/>
+        </w:rPr>
+        <w:t xml:space="preserve"> across all conditions</w:t>
+      </w:r>
+      <w:r>
+        <w:rPr>
+          <w:rFonts w:eastAsia="Arial" w:cs="Times New Roman"/>
+          <w:szCs w:val="24"/>
+        </w:rPr>
+        <w:t xml:space="preserve"> were equated on associative strength (i.e., FAS</w:t>
+      </w:r>
+      <w:r>
+        <w:rPr>
+          <w:rFonts w:eastAsia="Arial" w:cs="Times New Roman"/>
+          <w:szCs w:val="24"/>
+        </w:rPr>
+        <w:t xml:space="preserve"> and </w:t>
+      </w:r>
+      <w:r>
+        <w:rPr>
+          <w:rFonts w:eastAsia="Arial" w:cs="Times New Roman"/>
+          <w:szCs w:val="24"/>
+        </w:rPr>
+        <w:t>BAS) using the Nelson et al. (2004) free-association norms</w:t>
+      </w:r>
+      <w:r>
+        <w:rPr>
+          <w:rFonts w:eastAsia="Arial" w:cs="Times New Roman"/>
+          <w:szCs w:val="24"/>
+        </w:rPr>
+        <w:t>.</w:t>
+      </w:r>
+      <w:r>
+        <w:rPr>
+          <w:rFonts w:eastAsia="Arial" w:cs="Times New Roman"/>
+          <w:szCs w:val="24"/>
+        </w:rPr>
+        <w:t xml:space="preserve"> </w:t>
+      </w:r>
+      <w:r>
+        <w:rPr>
+          <w:rFonts w:eastAsia="Arial" w:cs="Times New Roman"/>
+          <w:szCs w:val="24"/>
+        </w:rPr>
+        <w:t xml:space="preserve">Furthermore, we controlled for </w:t>
+      </w:r>
+      <w:r>
+        <w:rPr>
+          <w:rFonts w:eastAsia="Arial" w:cs="Times New Roman"/>
+          <w:szCs w:val="24"/>
+        </w:rPr>
+        <w:t>lexical and semantic properties including word</w:t>
+      </w:r>
+      <w:r>
+        <w:rPr>
+          <w:rFonts w:eastAsia="Arial" w:cs="Times New Roman"/>
+          <w:szCs w:val="24"/>
+        </w:rPr>
+        <w:t xml:space="preserve"> length, SUBTLEX frequency</w:t>
+      </w:r>
+      <w:r>
+        <w:rPr>
+          <w:rFonts w:eastAsia="Arial" w:cs="Times New Roman"/>
+          <w:szCs w:val="24"/>
+        </w:rPr>
+        <w:t xml:space="preserve"> (</w:t>
+      </w:r>
+      <w:proofErr w:type="spellStart"/>
+      <w:r>
+        <w:rPr>
+          <w:rFonts w:eastAsia="Arial" w:cs="Times New Roman"/>
+          <w:szCs w:val="24"/>
+        </w:rPr>
+        <w:t>Brysbaert</w:t>
+      </w:r>
+      <w:proofErr w:type="spellEnd"/>
+      <w:r>
+        <w:rPr>
+          <w:rFonts w:eastAsia="Arial" w:cs="Times New Roman"/>
+          <w:szCs w:val="24"/>
+        </w:rPr>
+        <w:t xml:space="preserve"> &amp; New, 2009), and concreteness values </w:t>
+      </w:r>
+      <w:r>
+        <w:rPr>
+          <w:rFonts w:eastAsia="Arial" w:cs="Times New Roman"/>
+          <w:szCs w:val="24"/>
+        </w:rPr>
+        <w:t>from the English Lexicon Project (</w:t>
+      </w:r>
+      <w:proofErr w:type="spellStart"/>
+      <w:r>
+        <w:rPr>
+          <w:rFonts w:eastAsia="Arial" w:cs="Times New Roman"/>
+          <w:szCs w:val="24"/>
+        </w:rPr>
+        <w:t>Balota</w:t>
+      </w:r>
+      <w:proofErr w:type="spellEnd"/>
+      <w:r>
+        <w:rPr>
+          <w:rFonts w:eastAsia="Arial" w:cs="Times New Roman"/>
+          <w:szCs w:val="24"/>
+        </w:rPr>
+        <w:t xml:space="preserve"> et al., 2007</w:t>
+      </w:r>
+      <w:r>
+        <w:rPr>
+          <w:rFonts w:eastAsia="Arial" w:cs="Times New Roman"/>
+          <w:szCs w:val="24"/>
+        </w:rPr>
+        <w:t>).</w:t>
+      </w:r>
+      <w:r>
+        <w:rPr>
+          <w:rFonts w:eastAsia="Arial" w:cs="Times New Roman"/>
+          <w:szCs w:val="24"/>
+        </w:rPr>
+        <w:t xml:space="preserve"> </w:t>
+      </w:r>
+      <w:r>
+        <w:rPr>
+          <w:rFonts w:eastAsia="Arial" w:cs="Times New Roman"/>
+          <w:szCs w:val="24"/>
+          <w:highlight w:val="yellow"/>
+        </w:rPr>
+        <w:t>S</w:t>
+      </w:r>
+      <w:r>
+        <w:rPr>
+          <w:rFonts w:eastAsia="Arial" w:cs="Times New Roman"/>
+          <w:szCs w:val="24"/>
+          <w:highlight w:val="yellow"/>
+        </w:rPr>
+        <w:t xml:space="preserve">tudy blocks were matched on </w:t>
+      </w:r>
+      <w:r>
+        <w:rPr>
+          <w:rFonts w:eastAsia="Arial" w:cs="Times New Roman"/>
+          <w:szCs w:val="24"/>
+          <w:highlight w:val="yellow"/>
+        </w:rPr>
+        <w:t xml:space="preserve">each of </w:t>
+      </w:r>
+      <w:r>
+        <w:rPr>
+          <w:rFonts w:eastAsia="Arial" w:cs="Times New Roman"/>
+          <w:szCs w:val="24"/>
+          <w:highlight w:val="yellow"/>
+        </w:rPr>
+        <w:t>these properties so that mean associative overlap and lexical/semantic properties were equivalent between direction types and across study lists.</w:t>
+      </w:r>
+      <w:r>
+        <w:rPr>
+          <w:rFonts w:eastAsia="Arial" w:cs="Times New Roman"/>
+          <w:szCs w:val="24"/>
+        </w:rPr>
+        <w:t xml:space="preserve"> </w:t>
+      </w:r>
+      <w:r>
+        <w:rPr>
+          <w:rFonts w:eastAsia="Arial" w:cs="Times New Roman"/>
+          <w:szCs w:val="24"/>
+          <w:highlight w:val="yellow"/>
+        </w:rPr>
+        <w:t>For all pair types, counterbalanced versions of the study lists were created that switched the order of the word pairs (i.e., forest-tree vs. tree-forest). This allowed for greater control of item differences, particularly on forward and backward pairs, as the same items were used in both the forward and backward directions across counterbalances. Pair order was similarly flipped and counterbalanced across unrelated and symmetrical pairs.</w:t>
+      </w:r>
+    </w:p>
+    <w:p>
+      <w:r>
+        <w:tab/>
+        <w:t xml:space="preserve">The cued-recall test in each block contained all 80 cue words from the studied pairs, with the exception of the buffer pairs. The cue word was shown next to a question mark that </w:t>
+      </w:r>
+      <w:r>
         <w:t xml:space="preserve">had replaced the target word. The order of the test was randomly organized for each new participant. </w:t>
       </w:r>
-      <w:bookmarkStart w:id="0" w:name="_GoBack"/>
-      <w:bookmarkEnd w:id="0"/>
     </w:p>
     <w:p>
       <w:pPr>
@@ -205,6 +557,17 @@
         <w:ind w:firstLine="720"/>
       </w:pPr>
       <w:r>
+        <w:t xml:space="preserve">The design for this study was modeled after </w:t>
+      </w:r>
+      <w:proofErr w:type="spellStart"/>
+      <w:r>
+        <w:t>Maxwelll</w:t>
+      </w:r>
+      <w:proofErr w:type="spellEnd"/>
+      <w:r>
+        <w:t xml:space="preserve"> and Huff (under review). </w:t>
+      </w:r>
+      <w:r>
         <w:t xml:space="preserve">All participants were run individually on computers using the </w:t>
       </w:r>
       <w:r>
@@ -218,71 +581,113 @@
         <w:t>3</w:t>
       </w:r>
       <w:r>
-        <w:t xml:space="preserve"> software (Psychology Software Tools, Pittsburgh, PA). </w:t>
-      </w:r>
-      <w:r>
-        <w:rPr>
-          <w:highlight w:val="yellow"/>
-        </w:rPr>
-        <w:t>(Should I mention here that there were 3 different conditions?)</w:t>
+        <w:t xml:space="preserve"> software (Psychology Software Tools, Pittsburgh, PA).</w:t>
       </w:r>
       <w:r>
         <w:t xml:space="preserve"> </w:t>
       </w:r>
       <w:r>
-        <w:t>Participants</w:t>
+        <w:t xml:space="preserve"> </w:t>
+      </w:r>
+      <w:r>
+        <w:t xml:space="preserve">Participants were </w:t>
+      </w:r>
+      <w:r>
+        <w:t>randomly assigned to</w:t>
+      </w:r>
+      <w:r>
+        <w:t xml:space="preserve"> one of three different study </w:t>
+      </w:r>
+      <w:r>
+        <w:t>conditions: Item-specific study, Relational study, or a Read only control group. For each study condition, p</w:t>
+      </w:r>
+      <w:r>
+        <w:t>articipants</w:t>
       </w:r>
       <w:r>
         <w:t xml:space="preserve"> were told t</w:t>
       </w:r>
       <w:r>
-        <w:t xml:space="preserve">hat they were going to be presented with word pairs, </w:t>
-      </w:r>
-      <w:r>
-        <w:t xml:space="preserve">with </w:t>
-      </w:r>
-      <w:r>
-        <w:t>the cue word always presented on the left and the target word always presented on the right, and were going to be tested on their memory for the word pairs. Participants were instructed rate how likely they were to remember the word pair</w:t>
+        <w:t>hat they were going to be presented with word pairs</w:t>
+      </w:r>
+      <w:r>
+        <w:t xml:space="preserve"> </w:t>
+      </w:r>
+      <w:r>
+        <w:t>and were going to be tested on their memory for the</w:t>
+      </w:r>
+      <w:r>
+        <w:t xml:space="preserve"> </w:t>
+      </w:r>
+      <w:r>
+        <w:t xml:space="preserve">pairs. </w:t>
+      </w:r>
+      <w:r>
+        <w:t>Th</w:t>
+      </w:r>
+      <w:r>
+        <w:t>e cue word</w:t>
+      </w:r>
+      <w:r>
+        <w:t xml:space="preserve"> was</w:t>
+      </w:r>
+      <w:r>
+        <w:t xml:space="preserve"> always presented on the left and the target word</w:t>
+      </w:r>
+      <w:r>
+        <w:t xml:space="preserve"> was</w:t>
+      </w:r>
+      <w:r>
+        <w:t xml:space="preserve"> always presented on the right</w:t>
+      </w:r>
+      <w:r>
+        <w:t xml:space="preserve">. </w:t>
+      </w:r>
+      <w:r>
+        <w:t>Participants were instructed</w:t>
+      </w:r>
+      <w:r>
+        <w:t xml:space="preserve"> to</w:t>
+      </w:r>
+      <w:r>
+        <w:t xml:space="preserve"> rate </w:t>
+      </w:r>
+      <w:r>
+        <w:lastRenderedPageBreak/>
+        <w:t>how likely they were to remember the word pair</w:t>
       </w:r>
       <w:r>
         <w:t>, and t</w:t>
       </w:r>
       <w:r>
-        <w:t>hese JOL ratings were done a scale from 0 to 100, with 0 being “I WILL NOT remember the word pair” and 100 being “I WILL remember the word pair.” Participants were also instructed to use the full range of the scale when providing their ratings to help reduce anchoring on the ends of the scale.</w:t>
-      </w:r>
-      <w:r>
-        <w:t xml:space="preserve"> Participants were then given one of three different study instructions depending on which condition they had been randomly assigned. For the Read condition, participants were instructed to study the word pairs by reading them silently; this served as the control condition. For the Relational condition, participants were instructed to study the word pairs by thinking about how the words in each pair were related. The example given was if a participant saw the pair “Cat-Turtle”, they may think about how cats and turtles are both animals or how cats and turtles can both be pets. For the Item-Specific condition, participants were instructed to study the word pairs by thinking about how the words in each pair were unique. The example given was if a participant saw the pair “Cat-Turtle”, they might think about how cats have fur</w:t>
-      </w:r>
-      <w:r>
-        <w:t>,</w:t>
+        <w:t xml:space="preserve">hese JOL ratings were done a scale from 0 to 100, with 0 being “I </w:t>
+      </w:r>
+      <w:r>
+        <w:t xml:space="preserve">am certain I </w:t>
+      </w:r>
+      <w:r>
+        <w:t xml:space="preserve">WILL NOT </w:t>
+      </w:r>
+      <w:r>
+        <w:t>REMEMBER</w:t>
+      </w:r>
+      <w:r>
+        <w:t xml:space="preserve"> the word pair” and 100 being “I </w:t>
+      </w:r>
+      <w:r>
+        <w:t xml:space="preserve">am certain I </w:t>
+      </w:r>
+      <w:r>
+        <w:t xml:space="preserve">WILL </w:t>
+      </w:r>
+      <w:r>
+        <w:t xml:space="preserve">REMEMBER </w:t>
+      </w:r>
+      <w:r>
+        <w:t>the word pair.” Participants were also instructed to use the full range of the scale when providing their ratings to help reduce anchoring on the ends of the scale.</w:t>
       </w:r>
       <w:r>
         <w:t xml:space="preserve"> </w:t>
-      </w:r>
-      <w:r>
-        <w:t xml:space="preserve">but </w:t>
-      </w:r>
-      <w:r>
-        <w:t>turtles have shells</w:t>
-      </w:r>
-      <w:r>
-        <w:t xml:space="preserve"> or how cats are mammals, but turtles are reptiles. Participants only saw one type of study instructions. </w:t>
-      </w:r>
-      <w:r>
-        <w:t xml:space="preserve">After the instructions, </w:t>
-      </w:r>
-      <w:r>
-        <w:t>participants</w:t>
-      </w:r>
-      <w:r>
-        <w:t xml:space="preserve"> were </w:t>
-      </w:r>
-      <w:r>
-        <w:lastRenderedPageBreak/>
-        <w:t>given their fir</w:t>
-      </w:r>
-      <w:r>
-        <w:t>st block of word lists to study. Participants studied the word pairs at their own pace and provided their JOL rating while the word pair was displayed.</w:t>
       </w:r>
     </w:p>
     <w:p>
@@ -290,20 +695,89 @@
         <w:ind w:firstLine="720"/>
       </w:pPr>
       <w:r>
-        <w:tab/>
+        <w:t>For</w:t>
+      </w:r>
+      <w:r>
+        <w:t xml:space="preserve"> the Read condition, participants were instructed to study the word pairs by reading them silently; this served as the control condition. For the Relational condition, participants were instructed to study the word pairs by thinking about how the words in each pair were related. The example given was if a participant saw the pair “Cat-Turtle”, they may think about how cats and turtles are both animals or how cats and turtles can both be pets. For the Item-Specific condition, participants were instructed to study the word pairs by thinking about how the words in each pair were unique. The example given was if a participant saw the pair “Cat-Turtle”, they might think about how cats have fur</w:t>
+      </w:r>
+      <w:r>
+        <w:t>,</w:t>
+      </w:r>
+      <w:r>
+        <w:t xml:space="preserve"> </w:t>
+      </w:r>
+      <w:r>
+        <w:t xml:space="preserve">but </w:t>
+      </w:r>
+      <w:r>
+        <w:t>turtles have shells</w:t>
+      </w:r>
+      <w:r>
+        <w:t xml:space="preserve"> or how cats are mammals, but turtles are reptiles. Participants only saw one type of study instructions. </w:t>
+      </w:r>
+      <w:r>
+        <w:t xml:space="preserve">After the instructions, </w:t>
+      </w:r>
+      <w:r>
+        <w:t>participants</w:t>
+      </w:r>
+      <w:r>
+        <w:t xml:space="preserve"> completed a ten-word practice set. Participants</w:t>
+      </w:r>
+      <w:r>
+        <w:t xml:space="preserve"> were </w:t>
+      </w:r>
+      <w:r>
+        <w:t xml:space="preserve">then </w:t>
+      </w:r>
+      <w:r>
+        <w:t>given their fir</w:t>
+      </w:r>
+      <w:r>
+        <w:t>st block of word lists to study</w:t>
+      </w:r>
+      <w:r>
+        <w:t xml:space="preserve"> </w:t>
+      </w:r>
+      <w:r>
+        <w:t>at their own pace and provided their JOL rating</w:t>
+      </w:r>
+      <w:r>
+        <w:t>s</w:t>
+      </w:r>
+      <w:r>
+        <w:t xml:space="preserve"> while the word pair was displayed.</w:t>
+      </w:r>
+    </w:p>
+    <w:p>
+      <w:pPr>
+        <w:ind w:firstLine="720"/>
+      </w:pPr>
+      <w:r>
         <w:t xml:space="preserve">After the first study block was completed, participants were given </w:t>
       </w:r>
       <w:r>
-        <w:t xml:space="preserve">2 minutes to complete a math sheet that served as a filler task. Participants then completed a cued-recall task in which the cue word was presented and they were asked ask to provide the target word from memory. </w:t>
-      </w:r>
-      <w:r>
-        <w:rPr>
-          <w:highlight w:val="yellow"/>
-        </w:rPr>
-        <w:t>(Do I need to mention that I encouraged participants to give their best guest if they couldn’t remember the word; instead of just skipping?)</w:t>
-      </w:r>
-      <w:r>
-        <w:t xml:space="preserve"> Participants were encouraged to give their best guest as to what the target word was if they were unable to retrieve the target word, but partic</w:t>
+        <w:t>two</w:t>
+      </w:r>
+      <w:r>
+        <w:t xml:space="preserve"> minutes to complete a math sheet that served as a filler task. Participants then completed a cued-recall task in which </w:t>
+      </w:r>
+      <w:r>
+        <w:t xml:space="preserve">only </w:t>
+      </w:r>
+      <w:r>
+        <w:t xml:space="preserve">the cue word was </w:t>
+      </w:r>
+      <w:r>
+        <w:t>presented,</w:t>
+      </w:r>
+      <w:r>
+        <w:t xml:space="preserve"> and they were asked</w:t>
+      </w:r>
+      <w:bookmarkStart w:id="0" w:name="_GoBack"/>
+      <w:bookmarkEnd w:id="0"/>
+      <w:r>
+        <w:t xml:space="preserve"> to provide the target word from memory. Participants were encouraged to give their best guest as to what the target word was if they were unable to retrieve the target word, but partic</w:t>
       </w:r>
       <w:r>
         <w:t>i</w:t>
@@ -312,7 +786,11 @@
         <w:t>pants were able to skip to the next cue by pressing enter if they could not remember.</w:t>
       </w:r>
       <w:r>
-        <w:t xml:space="preserve"> After the first cued-recall test was finished, participants then went through a second study/test block with the same instructions as the first block. Once participants had completed the second block, they were debriefed on the study. The Read condition lasted approximately 30 minutes, and the Relational and Item-Specific conditions lasted approximately one hour.</w:t>
+        <w:t xml:space="preserve"> After the first cued-recall test was finished, participants then went through a second study/test block with the same instructions as the first block. Once participants had completed the second block, they were debriefed on the study. The </w:t>
+      </w:r>
+      <w:r>
+        <w:lastRenderedPageBreak/>
+        <w:t>Read condition lasted approximately 30 minutes, and the Relational and Item-Specific conditions lasted approximately one hour.</w:t>
       </w:r>
     </w:p>
     <w:p>
@@ -837,7 +1315,6 @@
   <w:style w:type="character" w:default="1" w:styleId="DefaultParagraphFont">
     <w:name w:val="Default Paragraph Font"/>
     <w:uiPriority w:val="1"/>
-    <w:semiHidden/>
     <w:unhideWhenUsed/>
   </w:style>
   <w:style w:type="table" w:default="1" w:styleId="TableNormal">

</xml_diff>